<commit_message>
sua tinh nang sua ghi chu, sua tinh nang xoa ghi chu
</commit_message>
<xml_diff>
--- a/Báo cáo Android.docx
+++ b/Báo cáo Android.docx
@@ -3363,6 +3363,50 @@
     </w:p>
     <w:p>
       <w:pPr>
+        <w:numPr>
+          <w:ilvl w:val="2"/>
+          <w:numId w:val="27"/>
+        </w:numPr>
+        <w:jc w:val="both"/>
+        <w:rPr>
+          <w:rFonts w:ascii="Times New Roman" w:hAnsi="Times New Roman" w:cs="Times New Roman"/>
+          <w:sz w:val="28"/>
+          <w:szCs w:val="28"/>
+        </w:rPr>
+      </w:pPr>
+      <w:r>
+        <w:rPr>
+          <w:rFonts w:ascii="Times New Roman" w:hAnsi="Times New Roman" w:cs="Times New Roman"/>
+          <w:sz w:val="28"/>
+          <w:szCs w:val="28"/>
+        </w:rPr>
+        <w:t>Tìm kiếm ghi chú</w:t>
+      </w:r>
+    </w:p>
+    <w:p>
+      <w:pPr>
+        <w:numPr>
+          <w:ilvl w:val="2"/>
+          <w:numId w:val="27"/>
+        </w:numPr>
+        <w:jc w:val="both"/>
+        <w:rPr>
+          <w:rFonts w:ascii="Times New Roman" w:hAnsi="Times New Roman" w:cs="Times New Roman"/>
+          <w:sz w:val="28"/>
+          <w:szCs w:val="28"/>
+        </w:rPr>
+      </w:pPr>
+      <w:r>
+        <w:rPr>
+          <w:rFonts w:ascii="Times New Roman" w:hAnsi="Times New Roman" w:cs="Times New Roman"/>
+          <w:sz w:val="28"/>
+          <w:szCs w:val="28"/>
+        </w:rPr>
+        <w:t>Lọc ghi chú nhóm</w:t>
+      </w:r>
+    </w:p>
+    <w:p>
+      <w:pPr>
         <w:ind w:left="1440" w:firstLine="720"/>
         <w:jc w:val="both"/>
         <w:rPr>
@@ -3472,6 +3516,7 @@
           <w:sz w:val="28"/>
           <w:szCs w:val="28"/>
         </w:rPr>
+        <w:lastRenderedPageBreak/>
         <w:br w:type="page"/>
       </w:r>
     </w:p>

</xml_diff>